<commit_message>
Meeting May 31 12pm: Red = Others work, Yellow = Rashna work: Rashna_Assign#1.doc highlights use case expansion: LoggedIn.png removes some use cases: LogIn.png crops deployment diagram: diploymentDiagram.png
</commit_message>
<xml_diff>
--- a/Documents/Assign#1/Rashna_Assign#1.docx
+++ b/Documents/Assign#1/Rashna_Assign#1.docx
@@ -698,32 +698,27 @@
       </w:pPr>
       <w:r>
         <w:rPr>
-          <w:highlight w:val="yellow"/>
+          <w:highlight w:val="red"/>
         </w:rPr>
         <w:t xml:space="preserve">PROF SAYS NEED TO MENTION THE </w:t>
       </w:r>
       <w:r>
         <w:rPr>
-          <w:highlight w:val="yellow"/>
+          <w:highlight w:val="red"/>
         </w:rPr>
         <w:t xml:space="preserve">SPECIC </w:t>
       </w:r>
       <w:r>
         <w:rPr>
-          <w:highlight w:val="yellow"/>
+          <w:highlight w:val="red"/>
         </w:rPr>
         <w:t>TYPE OF DATA STRUCTURE</w:t>
       </w:r>
       <w:r>
-        <w:t xml:space="preserve"> </w:t>
-      </w:r>
-      <w:bookmarkStart w:id="0" w:name="_GoBack"/>
-      <w:bookmarkEnd w:id="0"/>
-      <w:r>
-        <w:rPr>
-          <w:highlight w:val="yellow"/>
-        </w:rPr>
-        <w:t>USED</w:t>
+        <w:rPr>
+          <w:highlight w:val="red"/>
+        </w:rPr>
+        <w:t xml:space="preserve"> USED</w:t>
       </w:r>
       <w:r>
         <w:t xml:space="preserve"> </w:t>
@@ -1027,13 +1022,13 @@
       </w:pPr>
       <w:r>
         <w:rPr>
-          <w:highlight w:val="yellow"/>
+          <w:highlight w:val="red"/>
         </w:rPr>
         <w:t xml:space="preserve">TODO: </w:t>
       </w:r>
       <w:r>
         <w:rPr>
-          <w:highlight w:val="yellow"/>
+          <w:highlight w:val="red"/>
         </w:rPr>
         <w:t>NEED TO GIVE EXAMPLES OF POSSIBLE PROCEDURE CALL FOR ALL COMPONENTS</w:t>
       </w:r>
@@ -1253,6 +1248,17 @@
     <w:p>
       <w:pPr>
         <w:jc w:val="both"/>
+      </w:pPr>
+      <w:r>
+        <w:rPr>
+          <w:highlight w:val="yellow"/>
+        </w:rPr>
+        <w:t>TODO: 3 tier add</w:t>
+      </w:r>
+    </w:p>
+    <w:p>
+      <w:pPr>
+        <w:jc w:val="both"/>
         <w:rPr>
           <w:u w:val="single"/>
         </w:rPr>
@@ -1285,7 +1291,12 @@
         <w:jc w:val="both"/>
       </w:pPr>
       <w:r>
-        <w:t>The repository architectural style</w:t>
+        <w:t>The repositor</w:t>
+      </w:r>
+      <w:bookmarkStart w:id="0" w:name="_GoBack"/>
+      <w:bookmarkEnd w:id="0"/>
+      <w:r>
+        <w:t>y architectural style</w:t>
       </w:r>
       <w:r>
         <w:t xml:space="preserve"> is a justified selection for the Healthy</w:t>
@@ -1454,19 +1465,19 @@
       </w:r>
       <w:r>
         <w:rPr>
-          <w:highlight w:val="yellow"/>
+          <w:highlight w:val="red"/>
         </w:rPr>
         <w:t>NOT SURE WHAT TO PUT HERE, CAN’T HAVE ANYTHING ELSE BUT PROCEDURE CALLS AS CONNECTORS...</w:t>
       </w:r>
       <w:r>
         <w:rPr>
-          <w:highlight w:val="yellow"/>
+          <w:highlight w:val="red"/>
         </w:rPr>
         <w:t xml:space="preserve"> IF NOT THEN THERE IS NO RATIONAL TO MENTION</w:t>
       </w:r>
       <w:r>
         <w:rPr>
-          <w:highlight w:val="yellow"/>
+          <w:highlight w:val="red"/>
         </w:rPr>
         <w:t>.</w:t>
       </w:r>
@@ -1705,10 +1716,10 @@
           <w:noProof/>
         </w:rPr>
         <w:drawing>
-          <wp:inline distT="0" distB="0" distL="0" distR="0" wp14:anchorId="345678EB" wp14:editId="6FB39158">
-            <wp:extent cx="5984194" cy="5702300"/>
-            <wp:effectExtent l="0" t="0" r="0" b="0"/>
-            <wp:docPr id="7" name="Picture 7"/>
+          <wp:inline distT="0" distB="0" distL="0" distR="0" wp14:anchorId="43550728" wp14:editId="64456B05">
+            <wp:extent cx="5486400" cy="5227955"/>
+            <wp:effectExtent l="0" t="0" r="0" b="4445"/>
+            <wp:docPr id="1" name="Picture 1"/>
             <wp:cNvGraphicFramePr>
               <a:graphicFrameLocks xmlns:a="http://schemas.openxmlformats.org/drawingml/2006/main" noChangeAspect="1"/>
             </wp:cNvGraphicFramePr>
@@ -1734,7 +1745,7 @@
                   <pic:spPr>
                     <a:xfrm>
                       <a:off x="0" y="0"/>
-                      <a:ext cx="5984194" cy="5702300"/>
+                      <a:ext cx="5486400" cy="5227955"/>
                     </a:xfrm>
                     <a:prstGeom prst="rect">
                       <a:avLst/>
@@ -1817,6 +1828,7 @@
       </w:pPr>
       <w:r>
         <w:rPr>
+          <w:highlight w:val="red"/>
           <w:u w:val="single"/>
         </w:rPr>
         <w:t>Use Case Description</w:t>
@@ -2087,28 +2099,28 @@
       </w:pPr>
       <w:r>
         <w:rPr>
-          <w:highlight w:val="yellow"/>
+          <w:highlight w:val="red"/>
         </w:rPr>
         <w:t xml:space="preserve">TODO: </w:t>
       </w:r>
       <w:proofErr w:type="gramStart"/>
       <w:r>
         <w:rPr>
-          <w:highlight w:val="yellow"/>
+          <w:highlight w:val="red"/>
         </w:rPr>
         <w:t>Add the rest</w:t>
       </w:r>
       <w:proofErr w:type="gramEnd"/>
       <w:r>
         <w:rPr>
-          <w:highlight w:val="yellow"/>
+          <w:highlight w:val="red"/>
         </w:rPr>
         <w:t xml:space="preserve">, </w:t>
       </w:r>
       <w:proofErr w:type="gramStart"/>
       <w:r>
         <w:rPr>
-          <w:highlight w:val="yellow"/>
+          <w:highlight w:val="red"/>
         </w:rPr>
         <w:t>fill in tables</w:t>
       </w:r>
@@ -2223,6 +2235,7 @@
       </w:pPr>
       <w:r>
         <w:rPr>
+          <w:highlight w:val="red"/>
           <w:u w:val="single"/>
         </w:rPr>
         <w:t>Use Case Description</w:t>
@@ -2461,28 +2474,28 @@
       </w:pPr>
       <w:r>
         <w:rPr>
-          <w:highlight w:val="yellow"/>
+          <w:highlight w:val="red"/>
         </w:rPr>
         <w:t xml:space="preserve">TODO: </w:t>
       </w:r>
       <w:proofErr w:type="gramStart"/>
       <w:r>
         <w:rPr>
-          <w:highlight w:val="yellow"/>
+          <w:highlight w:val="red"/>
         </w:rPr>
         <w:t>Add the rest</w:t>
       </w:r>
       <w:proofErr w:type="gramEnd"/>
       <w:r>
         <w:rPr>
-          <w:highlight w:val="yellow"/>
+          <w:highlight w:val="red"/>
         </w:rPr>
         <w:t xml:space="preserve">, </w:t>
       </w:r>
       <w:proofErr w:type="gramStart"/>
       <w:r>
         <w:rPr>
-          <w:highlight w:val="yellow"/>
+          <w:highlight w:val="red"/>
         </w:rPr>
         <w:t>fill in tables</w:t>
       </w:r>
@@ -3303,7 +3316,7 @@
 </file>
 
 <file path=customXml/itemProps1.xml><?xml version="1.0" encoding="utf-8"?>
-<ds:datastoreItem xmlns:ds="http://schemas.openxmlformats.org/officeDocument/2006/customXml" ds:itemID="{3391A452-A588-BB4B-A6C4-D357F06E1BE8}">
+<ds:datastoreItem xmlns:ds="http://schemas.openxmlformats.org/officeDocument/2006/customXml" ds:itemID="{96BAF1D2-F392-094C-996F-C7AE5B8F6878}">
   <ds:schemaRefs>
     <ds:schemaRef ds:uri="http://schemas.openxmlformats.org/officeDocument/2006/bibliography"/>
   </ds:schemaRefs>

</xml_diff>

<commit_message>
-add "perspective of architectural style" paragraph [Rashna_Assign#1.doc]
</commit_message>
<xml_diff>
--- a/Documents/Assign#1/Rashna_Assign#1.docx
+++ b/Documents/Assign#1/Rashna_Assign#1.docx
@@ -2240,13 +2240,7 @@
         <w:rPr>
           <w:rFonts w:ascii="Times New Roman" w:hAnsi="Times New Roman" w:cs="Times New Roman"/>
         </w:rPr>
-        <w:t>Login</w:t>
-      </w:r>
-      <w:r>
-        <w:rPr>
-          <w:rFonts w:ascii="Times New Roman" w:hAnsi="Times New Roman" w:cs="Times New Roman"/>
-        </w:rPr>
-        <w:t xml:space="preserve"> Management</w:t>
+        <w:t>Login Management</w:t>
       </w:r>
       <w:r>
         <w:rPr>
@@ -2487,13 +2481,7 @@
         <w:rPr>
           <w:rFonts w:ascii="Times New Roman" w:hAnsi="Times New Roman" w:cs="Times New Roman"/>
         </w:rPr>
-        <w:t>Facebook Interaction</w:t>
-      </w:r>
-      <w:r>
-        <w:rPr>
-          <w:rFonts w:ascii="Times New Roman" w:hAnsi="Times New Roman" w:cs="Times New Roman"/>
-        </w:rPr>
-        <w:t xml:space="preserve"> Management</w:t>
+        <w:t>Facebook Interaction Management</w:t>
       </w:r>
       <w:r>
         <w:rPr>
@@ -2941,34 +2929,78 @@
           <w:szCs w:val="28"/>
         </w:rPr>
       </w:pPr>
+      <w:r>
+        <w:rPr>
+          <w:rFonts w:ascii="Times New Roman" w:hAnsi="Times New Roman" w:cs="Times New Roman"/>
+          <w:b/>
+          <w:sz w:val="28"/>
+          <w:szCs w:val="28"/>
+        </w:rPr>
+        <w:t>3</w:t>
+      </w:r>
+      <w:r>
+        <w:rPr>
+          <w:rFonts w:ascii="Times New Roman" w:hAnsi="Times New Roman" w:cs="Times New Roman"/>
+          <w:b/>
+          <w:sz w:val="28"/>
+          <w:szCs w:val="28"/>
+        </w:rPr>
+        <w:t xml:space="preserve">. Architectural Goals and Constraints </w:t>
+      </w:r>
+    </w:p>
+    <w:p>
+      <w:pPr>
+        <w:jc w:val="both"/>
+        <w:rPr>
+          <w:rFonts w:ascii="Times New Roman" w:hAnsi="Times New Roman" w:cs="Times New Roman"/>
+        </w:rPr>
+      </w:pPr>
+    </w:p>
+    <w:p>
+      <w:pPr>
+        <w:jc w:val="both"/>
+        <w:rPr>
+          <w:rFonts w:ascii="Times New Roman" w:hAnsi="Times New Roman" w:cs="Times New Roman"/>
+        </w:rPr>
+      </w:pPr>
+      <w:r>
+        <w:rPr>
+          <w:rFonts w:ascii="Times New Roman" w:hAnsi="Times New Roman" w:cs="Times New Roman"/>
+        </w:rPr>
+        <w:t>Several architectural styles can be applied depending on ones perspective of the application.</w:t>
+      </w:r>
+      <w:r>
+        <w:rPr>
+          <w:rFonts w:ascii="Times New Roman" w:hAnsi="Times New Roman" w:cs="Times New Roman"/>
+        </w:rPr>
+        <w:t xml:space="preserve"> For instance, different styles may be more applicable depending on if one views the application solely from a software developer’s perspective, user perspective or hardware implementation perspective.</w:t>
+      </w:r>
+      <w:r>
+        <w:rPr>
+          <w:rFonts w:ascii="Times New Roman" w:hAnsi="Times New Roman" w:cs="Times New Roman"/>
+        </w:rPr>
+        <w:t xml:space="preserve"> Generally, web applications similar to the Healthy Eating Application are described as being 3-layer software architectures. </w:t>
+      </w:r>
+      <w:r>
+        <w:rPr>
+          <w:rFonts w:ascii="Times New Roman" w:hAnsi="Times New Roman" w:cs="Times New Roman"/>
+        </w:rPr>
+        <w:t>It is important to note that in the following sections</w:t>
+      </w:r>
+      <w:r>
+        <w:rPr>
+          <w:rFonts w:ascii="Times New Roman" w:hAnsi="Times New Roman" w:cs="Times New Roman"/>
+        </w:rPr>
+        <w:t xml:space="preserve">, </w:t>
+      </w:r>
+      <w:r>
+        <w:rPr>
+          <w:rFonts w:ascii="Times New Roman" w:hAnsi="Times New Roman" w:cs="Times New Roman"/>
+        </w:rPr>
+        <w:t xml:space="preserve">the style chosen was based on how the data would be presented to the user. </w:t>
+      </w:r>
       <w:bookmarkStart w:id="0" w:name="_GoBack"/>
       <w:bookmarkEnd w:id="0"/>
-      <w:r>
-        <w:rPr>
-          <w:rFonts w:ascii="Times New Roman" w:hAnsi="Times New Roman" w:cs="Times New Roman"/>
-          <w:b/>
-          <w:sz w:val="28"/>
-          <w:szCs w:val="28"/>
-        </w:rPr>
-        <w:t>3</w:t>
-      </w:r>
-      <w:r>
-        <w:rPr>
-          <w:rFonts w:ascii="Times New Roman" w:hAnsi="Times New Roman" w:cs="Times New Roman"/>
-          <w:b/>
-          <w:sz w:val="28"/>
-          <w:szCs w:val="28"/>
-        </w:rPr>
-        <w:t xml:space="preserve">. Architectural Goals and Constraints </w:t>
-      </w:r>
-    </w:p>
-    <w:p>
-      <w:pPr>
-        <w:jc w:val="both"/>
-        <w:rPr>
-          <w:rFonts w:ascii="Times New Roman" w:hAnsi="Times New Roman" w:cs="Times New Roman"/>
-        </w:rPr>
-      </w:pPr>
     </w:p>
     <w:p>
       <w:pPr>
@@ -5818,7 +5850,7 @@
 </file>
 
 <file path=customXml/itemProps1.xml><?xml version="1.0" encoding="utf-8"?>
-<ds:datastoreItem xmlns:ds="http://schemas.openxmlformats.org/officeDocument/2006/customXml" ds:itemID="{60A61367-9152-3A4B-ADE6-32A9206156D8}">
+<ds:datastoreItem xmlns:ds="http://schemas.openxmlformats.org/officeDocument/2006/customXml" ds:itemID="{A507E694-E978-6643-976E-900EEB1AF7BC}">
   <ds:schemaRefs>
     <ds:schemaRef ds:uri="http://schemas.openxmlformats.org/officeDocument/2006/bibliography"/>
   </ds:schemaRefs>

</xml_diff>